<commit_message>
SUBIDA ya desde el Beta para tenerlo online
</commit_message>
<xml_diff>
--- a/material_metodos.docx
+++ b/material_metodos.docx
@@ -658,10 +658,7 @@
         <w:t xml:space="preserve">Por último, otro aspecto a tener cuenta según el fabricante es el “offset” del collar, término que hace referencia a la altura de este y que es necesario </w:t>
       </w:r>
       <w:r>
-        <w:t>para determinar el volumen de aire dentro del cuello del suelo, que a su vez se utiliza para calcular el volumen total del sistema. El volumen total del sistema es un parámetro importante del cálculo del flujo, por lo que debe determinarse con la mayor precisión posible.</w:t>
-      </w:r>
-      <w:r>
-        <w:t xml:space="preserve"> Esta altura puede ser altamente variable dentro de cada collar debido a la pendiente o la irregularidad del suelo, por lo tanto, siguiendo las indicaciones del fabricante, se </w:t>
+        <w:t xml:space="preserve">para determinar el volumen de aire dentro del cuello del suelo, que a su vez se utiliza para calcular el volumen total del sistema. El volumen total del sistema es un parámetro importante del cálculo del flujo, por lo que debe determinarse con la mayor precisión posible. Esta altura puede ser altamente variable dentro de cada collar debido a la pendiente o la irregularidad del suelo, por lo tanto, siguiendo las indicaciones del fabricante, se </w:t>
       </w:r>
       <w:r>
         <w:t>midió dicha distancia en cuatro zonas de cada collar y finalmente se obtuvo el promedio</w:t>
@@ -682,46 +679,1751 @@
         <w:rPr>
           <w:u w:val="single"/>
         </w:rPr>
-        <w:t xml:space="preserve">3.2.2. </w:t>
-      </w:r>
-      <w:r>
+        <w:t>3.2.2. Analizador de gases traza LI-7810</w:t>
+      </w:r>
+    </w:p>
+    <w:p>
+      <w:pPr>
+        <w:spacing w:line="276" w:lineRule="auto"/>
+        <w:jc w:val="both"/>
+      </w:pPr>
+      <w:r>
+        <w:t>El analizador de gases traza LI-7810 CH4/CO2/H2O es un analizador basado en láser de alta precisión y estabilidad que utiliza la espectroscopia de absorción mejorada por cavidad y realimentación óptica (OF-CEAS)</w:t>
+      </w:r>
+      <w:r>
+        <w:t xml:space="preserve">. </w:t>
+      </w:r>
+      <w:r>
+        <w:t xml:space="preserve">El analizador </w:t>
+      </w:r>
+      <w:r>
+        <w:t xml:space="preserve">mide y </w:t>
+      </w:r>
+      <w:r>
+        <w:t xml:space="preserve">almacena en su memoria interna fracciones molares secas de CH4 y CO2 </w:t>
+      </w:r>
+      <w:r>
+        <w:t>del</w:t>
+      </w:r>
+      <w:r>
+        <w:t xml:space="preserve"> aire</w:t>
+      </w:r>
+      <w:r>
+        <w:t xml:space="preserve"> </w:t>
+      </w:r>
+      <w:r>
+        <w:t>corregidas tanto por las interferencias espectroscópicas como por la dilución debida al H2O.</w:t>
+      </w:r>
+      <w:r>
+        <w:t xml:space="preserve"> (referencia)</w:t>
+      </w:r>
+    </w:p>
+    <w:p>
+      <w:pPr>
+        <w:spacing w:line="276" w:lineRule="auto"/>
+        <w:jc w:val="both"/>
+      </w:pPr>
+      <w:r>
+        <w:t>La cámara se conecta al</w:t>
+      </w:r>
+      <w:r>
+        <w:t xml:space="preserve"> </w:t>
+      </w:r>
+      <w:r>
+        <w:t xml:space="preserve">analizador mediante </w:t>
+      </w:r>
+      <w:r>
+        <w:t xml:space="preserve">la entrada de aire de este. Cuando </w:t>
+      </w:r>
+      <w:r>
+        <w:t xml:space="preserve">se </w:t>
+      </w:r>
+      <w:r>
+        <w:t xml:space="preserve">empieza </w:t>
+      </w:r>
+      <w:r>
+        <w:t>una</w:t>
+      </w:r>
+      <w:r>
+        <w:t xml:space="preserve"> medición</w:t>
+      </w:r>
+      <w:r>
+        <w:t>,</w:t>
+      </w:r>
+      <w:r>
+        <w:t xml:space="preserve"> </w:t>
+      </w:r>
+      <w:r>
+        <w:t>e</w:t>
+      </w:r>
+      <w:r>
+        <w:t xml:space="preserve">l aire se introduce </w:t>
+      </w:r>
+      <w:r>
+        <w:t>de la cámara al</w:t>
+      </w:r>
+      <w:r>
+        <w:t xml:space="preserve"> analizador a través de la entrada</w:t>
+      </w:r>
+      <w:r>
+        <w:t>,</w:t>
+      </w:r>
+      <w:r>
+        <w:t xml:space="preserve"> fluye a través del banco óptico y el ajustador de fase y se expulsa por la salida de aire. </w:t>
+      </w:r>
+      <w:r>
+        <w:t xml:space="preserve">El banco óptico </w:t>
+      </w:r>
+      <w:r>
+        <w:t xml:space="preserve">está formado por tres espejos altamente reflectantes dispuestos en forma de “V”. </w:t>
+      </w:r>
+      <w:r>
+        <w:t>Esta</w:t>
+      </w:r>
+      <w:r>
+        <w:t xml:space="preserve">s características </w:t>
+      </w:r>
+      <w:r>
+        <w:t>ayuda</w:t>
+      </w:r>
+      <w:r>
+        <w:t>n</w:t>
+      </w:r>
+      <w:r>
+        <w:t xml:space="preserve"> a que </w:t>
+      </w:r>
+      <w:r>
+        <w:t>cuando el analizador inyect</w:t>
+      </w:r>
+      <w:r>
+        <w:t>a</w:t>
+      </w:r>
+      <w:r>
+        <w:t xml:space="preserve"> luz laser en el interior </w:t>
+      </w:r>
+      <w:r>
+        <w:t xml:space="preserve">para medir la concentración de los gases, </w:t>
+      </w:r>
+      <w:r>
+        <w:t xml:space="preserve">los fotones puedan </w:t>
+      </w:r>
+      <w:r>
+        <w:t xml:space="preserve">circular más tiempo a través del medio activo antes de escapar y golpear el </w:t>
+      </w:r>
+      <w:r>
+        <w:t xml:space="preserve">fotodiodo. </w:t>
+      </w:r>
+      <w:r>
+        <w:t xml:space="preserve">De esta forma se consigue una </w:t>
+      </w:r>
+      <w:r>
+        <w:t xml:space="preserve">mayor longitud de trayectoria efectiva que </w:t>
+      </w:r>
+      <w:r>
+        <w:t>logra mejorar la sensibilidad ya que el gas que fluya a través de la cavidad tendrá más oportunidades de absorber la luz.</w:t>
+      </w:r>
+      <w:r>
+        <w:t xml:space="preserve"> (referencia).</w:t>
+      </w:r>
+    </w:p>
+    <w:p>
+      <w:pPr>
+        <w:spacing w:line="276" w:lineRule="auto"/>
+        <w:jc w:val="both"/>
+      </w:pPr>
+    </w:p>
+    <w:p>
+      <w:pPr>
+        <w:spacing w:line="276" w:lineRule="auto"/>
+        <w:jc w:val="both"/>
+        <w:rPr>
+          <w:b/>
+          <w:bCs/>
+        </w:rPr>
+      </w:pPr>
+      <w:r>
+        <w:rPr>
+          <w:b/>
+          <w:bCs/>
+        </w:rPr>
+        <w:t>3.3 Experimentación satelital</w:t>
+      </w:r>
+    </w:p>
+    <w:p>
+      <w:pPr>
+        <w:spacing w:line="276" w:lineRule="auto"/>
+        <w:jc w:val="both"/>
+      </w:pPr>
+      <w:r>
+        <w:t xml:space="preserve">Para realizar la parte satelital del experimento hemos usado los productos de dos </w:t>
+      </w:r>
+      <w:r>
+        <w:t>misiones satelitales</w:t>
+      </w:r>
+      <w:r>
+        <w:t xml:space="preserve"> diferentes, </w:t>
+      </w:r>
+      <w:r>
+        <w:t>SENTINEL-</w:t>
+      </w:r>
+      <w:r>
+        <w:t>2 y Landsat 8.</w:t>
+      </w:r>
+      <w:r>
+        <w:t xml:space="preserve"> Estos productos han sido obtenido a través de GOOGLE EARTH ENGINE</w:t>
+      </w:r>
+    </w:p>
+    <w:p>
+      <w:pPr>
+        <w:spacing w:line="276" w:lineRule="auto"/>
+        <w:jc w:val="both"/>
         <w:rPr>
           <w:u w:val="single"/>
         </w:rPr>
-        <w:t>Analizador de gases traza LI-7810</w:t>
-      </w:r>
-    </w:p>
-    <w:p>
-      <w:pPr>
-        <w:spacing w:line="276" w:lineRule="auto"/>
-        <w:jc w:val="both"/>
-      </w:pPr>
-      <w:r>
-        <w:t>El analizador de gases traza LI-7810 CH4/CO2/H2O es un analizador basado en láser de alta precisión y estabilidad que utiliza la espectroscopia de absorción mejorada por cavidad y realimentación óptica (OF-CEAS)</w:t>
+      </w:pPr>
+      <w:r>
+        <w:rPr>
+          <w:u w:val="single"/>
+        </w:rPr>
+        <w:t xml:space="preserve">3.3.1 </w:t>
+      </w:r>
+      <w:r>
+        <w:rPr>
+          <w:u w:val="single"/>
+        </w:rPr>
+        <w:t>SENTINEL-</w:t>
+      </w:r>
+      <w:r>
+        <w:rPr>
+          <w:u w:val="single"/>
+        </w:rPr>
+        <w:t>2</w:t>
+      </w:r>
+    </w:p>
+    <w:p>
+      <w:pPr>
+        <w:spacing w:line="276" w:lineRule="auto"/>
+        <w:jc w:val="both"/>
+      </w:pPr>
+      <w:r>
+        <w:t xml:space="preserve">La misión </w:t>
+      </w:r>
+      <w:proofErr w:type="spellStart"/>
+      <w:r>
+        <w:t>Copernicus</w:t>
+      </w:r>
+      <w:proofErr w:type="spellEnd"/>
+      <w:r>
+        <w:t xml:space="preserve"> SENTINEL-2 comprende una constelación de dos satélites</w:t>
+      </w:r>
+      <w:r>
+        <w:t xml:space="preserve"> idénticos </w:t>
+      </w:r>
+      <w:r>
+        <w:t xml:space="preserve"> (SENTINEL-2ª Y SENTINEL</w:t>
+      </w:r>
+      <w:r>
+        <w:t>-2B)</w:t>
+      </w:r>
+      <w:r>
+        <w:t xml:space="preserve"> de órbita polar situados en la misma órbita </w:t>
+      </w:r>
+      <w:proofErr w:type="spellStart"/>
+      <w:r>
+        <w:t>heliosincrónica</w:t>
+      </w:r>
+      <w:proofErr w:type="spellEnd"/>
+      <w:r>
+        <w:t xml:space="preserve">, en fase de 180° entre sí. Su objetivo es </w:t>
+      </w:r>
+      <w:r>
+        <w:t>monitorear</w:t>
+      </w:r>
+      <w:r>
+        <w:t xml:space="preserve"> la variabilidad de las condiciones de la superficie terrestre</w:t>
+      </w:r>
+      <w:r>
+        <w:t xml:space="preserve"> mediante</w:t>
+      </w:r>
+      <w:r>
+        <w:t xml:space="preserve"> su gran anchura de barrido (290 km) y su </w:t>
+      </w:r>
+      <w:r>
+        <w:t>rápido</w:t>
+      </w:r>
+      <w:r>
+        <w:t xml:space="preserve"> tiempo de revisita (10 días en el ecuador con un satélite, y 5 días con 2 satélites en condiciones de ausencia de nubes, lo que se traduce en 2-3 días en latitudes medias)</w:t>
+      </w:r>
+      <w:r>
+        <w:t>.</w:t>
+      </w:r>
+      <w:r>
+        <w:t xml:space="preserve"> </w:t>
+      </w:r>
+      <w:r>
+        <w:t xml:space="preserve">Los </w:t>
+      </w:r>
+      <w:r>
+        <w:t>SENTINEL-2 lleva</w:t>
+      </w:r>
+      <w:r>
+        <w:t>n consigo</w:t>
+      </w:r>
+      <w:r>
+        <w:t xml:space="preserve"> </w:t>
+      </w:r>
+      <w:r>
+        <w:t xml:space="preserve">un </w:t>
+      </w:r>
+      <w:r>
+        <w:t>instrumento ópticos</w:t>
+      </w:r>
+      <w:r>
+        <w:t xml:space="preserve"> multiespectral (MSI)</w:t>
+      </w:r>
+      <w:r>
+        <w:t xml:space="preserve"> que muestrea 13 bandas espectrales</w:t>
+      </w:r>
+      <w:r>
+        <w:t xml:space="preserve"> </w:t>
+      </w:r>
+      <w:r>
+        <w:t>a diferentes resoluciones espaciales</w:t>
+      </w:r>
+      <w:r>
+        <w:t>.</w:t>
+      </w:r>
+    </w:p>
+    <w:p>
+      <w:pPr>
+        <w:spacing w:line="276" w:lineRule="auto"/>
+        <w:jc w:val="both"/>
+      </w:pPr>
+      <w:r>
+        <w:t xml:space="preserve">El instrumento multiespectral (MSI) utiliza </w:t>
+      </w:r>
+      <w:r>
+        <w:t xml:space="preserve">un sensor con </w:t>
+      </w:r>
+      <w:r>
+        <w:t>el concepto de "escoba de empuje"</w:t>
+      </w:r>
+      <w:r>
+        <w:t xml:space="preserve"> (“</w:t>
+      </w:r>
+      <w:proofErr w:type="spellStart"/>
+      <w:r>
+        <w:t>push</w:t>
+      </w:r>
+      <w:proofErr w:type="spellEnd"/>
+      <w:r>
+        <w:t xml:space="preserve"> </w:t>
+      </w:r>
+      <w:proofErr w:type="spellStart"/>
+      <w:r>
+        <w:t>broom</w:t>
+      </w:r>
+      <w:proofErr w:type="spellEnd"/>
+      <w:r>
+        <w:t>”)</w:t>
+      </w:r>
+      <w:r>
+        <w:t xml:space="preserve"> que </w:t>
+      </w:r>
+      <w:r>
+        <w:t xml:space="preserve">consiste en </w:t>
+      </w:r>
+      <w:r>
+        <w:t>recopila</w:t>
+      </w:r>
+      <w:r>
+        <w:t>r</w:t>
+      </w:r>
+      <w:r>
+        <w:t xml:space="preserve"> filas de imágenes a lo largo de la franja orbital y utiliza</w:t>
+      </w:r>
+      <w:r>
+        <w:t>r</w:t>
+      </w:r>
+      <w:r>
+        <w:t xml:space="preserve"> el movimiento de avance de la nave espacial a lo largo de la trayectoria de la órbita para </w:t>
+      </w:r>
+      <w:r>
+        <w:t>añadir</w:t>
+      </w:r>
+      <w:r>
+        <w:t xml:space="preserve"> </w:t>
+      </w:r>
+      <w:r>
+        <w:lastRenderedPageBreak/>
+        <w:t xml:space="preserve">nuevas filas </w:t>
+      </w:r>
+      <w:r>
+        <w:t>a</w:t>
+      </w:r>
+      <w:r>
+        <w:t xml:space="preserve"> su adquisición. La luz reflejada hacia el instrumento MSI desde la Tierra y su atmósfera es recogida por un telescopio de tres espejos (M1, M2 y M3) y enfocada, mediante un divisor de haces, hacia dos conjuntos de plano focal (FPA): uno para las diez longitudes de onda </w:t>
+      </w:r>
+      <w:r>
+        <w:t xml:space="preserve">visible e </w:t>
+      </w:r>
+      <w:r>
+        <w:t>infrarrojo cercano (</w:t>
+      </w:r>
+      <w:r>
+        <w:t>VNIR</w:t>
+      </w:r>
+      <w:r>
+        <w:t>)</w:t>
+      </w:r>
+      <w:r>
+        <w:t xml:space="preserve"> y otro para las tres longitudes de </w:t>
+      </w:r>
+      <w:r>
+        <w:t>infrarrojo</w:t>
+      </w:r>
+      <w:r>
+        <w:t>s de onda</w:t>
+      </w:r>
+      <w:r>
+        <w:t xml:space="preserve"> corta </w:t>
+      </w:r>
+      <w:r>
+        <w:t>(</w:t>
+      </w:r>
+      <w:r>
+        <w:t>SWIR</w:t>
+      </w:r>
+      <w:r>
+        <w:t>)</w:t>
+      </w:r>
+      <w:r>
+        <w:t>.</w:t>
+      </w:r>
+      <w:r>
+        <w:t xml:space="preserve"> </w:t>
+      </w:r>
+      <w:r>
+        <w:t>Ambos</w:t>
+      </w:r>
+      <w:r>
+        <w:tab/>
+      </w:r>
+      <w:proofErr w:type="spellStart"/>
+      <w:r>
+        <w:t>FPAs</w:t>
+      </w:r>
+      <w:proofErr w:type="spellEnd"/>
+      <w:r>
+        <w:t xml:space="preserve"> están</w:t>
+      </w:r>
+      <w:r>
+        <w:t xml:space="preserve"> compuestos por 12 detectores</w:t>
+      </w:r>
+      <w:r>
+        <w:t xml:space="preserve"> </w:t>
+      </w:r>
+      <w:r>
+        <w:t>escalonados en dos filas horizontales</w:t>
+      </w:r>
+      <w:r>
+        <w:t>.</w:t>
+      </w:r>
+      <w:r>
+        <w:t xml:space="preserve"> </w:t>
+      </w:r>
+      <w:r>
+        <w:t>(figura?)</w:t>
+      </w:r>
+      <w:r>
+        <w:t>La separación de las bandas</w:t>
+      </w:r>
+      <w:r>
+        <w:t xml:space="preserve"> electromagnéticas</w:t>
+      </w:r>
+      <w:r>
+        <w:t xml:space="preserve"> individuales VNIR y SWIR se consigue mediante filtros de banda superpuestos a los detectores.</w:t>
+      </w:r>
+      <w:r>
+        <w:t xml:space="preserve"> </w:t>
+      </w:r>
+      <w:r>
+        <w:t>Las</w:t>
+      </w:r>
+      <w:r>
+        <w:t xml:space="preserve"> bandas se pueden observar en la siguiente tabla con </w:t>
+      </w:r>
+      <w:r>
+        <w:t>la respectiva</w:t>
+      </w:r>
+      <w:r>
+        <w:t xml:space="preserve"> resolución espacial</w:t>
+      </w:r>
+      <w:r>
+        <w:t xml:space="preserve"> que se pueden conseguir</w:t>
+      </w:r>
+      <w:r>
+        <w:t>.</w:t>
+      </w:r>
+      <w:r>
+        <w:t xml:space="preserve"> (TABLA).</w:t>
+      </w:r>
+    </w:p>
+    <w:p>
+      <w:pPr>
+        <w:spacing w:line="276" w:lineRule="auto"/>
+        <w:jc w:val="both"/>
+      </w:pPr>
+    </w:p>
+    <w:p>
+      <w:pPr>
+        <w:spacing w:line="276" w:lineRule="auto"/>
+        <w:jc w:val="both"/>
+        <w:rPr>
+          <w:u w:val="single"/>
+        </w:rPr>
+      </w:pPr>
+      <w:r>
+        <w:t>Mediante SENTINEL-2 hemos obtenido 4 índices</w:t>
+      </w:r>
+      <w:r>
+        <w:t xml:space="preserve"> diferentes </w:t>
+      </w:r>
+      <w:r>
+        <w:t>derivados de</w:t>
+      </w:r>
+      <w:r>
+        <w:t xml:space="preserve"> medidas </w:t>
+      </w:r>
+      <w:r>
+        <w:t>multi</w:t>
+      </w:r>
+      <w:r>
+        <w:t>espectrales</w:t>
+      </w:r>
+      <w:r>
+        <w:t xml:space="preserve"> </w:t>
+      </w:r>
+      <w:r>
+        <w:t>realizadas por el satélite</w:t>
+      </w:r>
+      <w:r>
+        <w:t>: NDVI, EVI, LSWI y NDWI.</w:t>
+      </w:r>
+    </w:p>
+    <w:p>
+      <w:pPr>
+        <w:spacing w:line="276" w:lineRule="auto"/>
+        <w:jc w:val="both"/>
+        <w:rPr>
+          <w:u w:val="single"/>
+        </w:rPr>
+      </w:pPr>
+      <w:r>
+        <w:rPr>
+          <w:u w:val="single"/>
+        </w:rPr>
+        <w:t>NDVI</w:t>
+      </w:r>
+    </w:p>
+    <w:p>
+      <w:pPr>
+        <w:spacing w:line="276" w:lineRule="auto"/>
+        <w:jc w:val="both"/>
+      </w:pPr>
+      <w:r>
+        <w:t xml:space="preserve">El </w:t>
+      </w:r>
+      <w:r>
+        <w:t>í</w:t>
+      </w:r>
+      <w:r>
+        <w:t>ndice de vegetación de diferencia normalizada</w:t>
+      </w:r>
+      <w:r>
+        <w:t xml:space="preserve"> (NDVI</w:t>
+      </w:r>
+      <w:r>
+        <w:t>, en inglés</w:t>
+      </w:r>
+      <w:r>
+        <w:t>)</w:t>
+      </w:r>
+      <w:r>
+        <w:t xml:space="preserve"> es un índice usado para estimar la cantidad, calidad y desarrollo de la vegetación</w:t>
       </w:r>
       <w:r>
         <w:t xml:space="preserve">. </w:t>
       </w:r>
       <w:r>
-        <w:t xml:space="preserve">El analizador </w:t>
-      </w:r>
-      <w:r>
-        <w:t xml:space="preserve">mide y </w:t>
-      </w:r>
-      <w:r>
-        <w:t xml:space="preserve">almacena en su memoria interna fracciones molares secas de CH4 y CO2 </w:t>
-      </w:r>
-      <w:r>
-        <w:t>del</w:t>
-      </w:r>
-      <w:r>
-        <w:t xml:space="preserve"> aire</w:t>
-      </w:r>
-      <w:r>
-        <w:t xml:space="preserve"> </w:t>
-      </w:r>
-      <w:r>
-        <w:t>corregidas tanto por las interferencias espectroscópicas como por la dilución debida al H2O.</w:t>
+        <w:t>Los índices de vegetación son combinaciones de bandas espectrales, cuya función es realzar la contribución de la vegetación en función de la respuesta espectral de una superficie y atenuar la de otros factores como suelo, iluminación</w:t>
+      </w:r>
+      <w:r>
+        <w:t xml:space="preserve"> i/o</w:t>
+      </w:r>
+      <w:r>
+        <w:t xml:space="preserve"> atmósfera</w:t>
+      </w:r>
+      <w:r>
+        <w:t>.</w:t>
+      </w:r>
+    </w:p>
+    <w:p>
+      <w:pPr>
+        <w:spacing w:line="276" w:lineRule="auto"/>
+        <w:jc w:val="both"/>
+      </w:pPr>
+      <w:r>
+        <w:t>Todos los organismos fotosintéticos contienen uno o más pigmentos capaces de absorber la radiación visible que iniciaría las reacciones fotoquímicas y fotosintéticas. Dos bandas del espectro, la azul (430 nm) y la roja (58-68nm) muestran la cantidad de energía absorbida por las plantas; en contraste, la banda del infrarrojo cercano (725-1100nm) (región invisible para el ojo humano) actúa justo de forma inversa. La mayor absorción del rojo y azul, junto con la fuerte reflexión del infrarrojo cercano es la diferencia espectral de la respuesta de toda la vegetación, y ha sido usado durante mucho tiempo como forma de diferenciación de las superficies con y sin vegetación.</w:t>
+      </w:r>
+      <w:r>
+        <w:t xml:space="preserve"> </w:t>
+      </w:r>
+    </w:p>
+    <w:p>
+      <w:pPr>
+        <w:spacing w:line="276" w:lineRule="auto"/>
+        <w:jc w:val="both"/>
+      </w:pPr>
+      <w:r>
+        <w:t xml:space="preserve">La vegetación verde y vigorosa refleja mucho menos en la banda visible roja (banda 1), región de absorción de la clorofila, que en la banda cercana infrarroja (banda 2), región de alta reflectancia del componente celulósico. Cuando la vegetación sufre stress, los valores de la banda 1 aumentan y los de la banda 2 decrecen. Estas propiedades llevaron a definir varios índices de vegetación basados  en operaciones algebraicas entre las bandas 1 y 2. Uno de los algoritmos más conocidos es el del llamado Índice Diferencial de Vegetación Normalizado (NDVI) que se define como: </w:t>
+      </w:r>
+    </w:p>
+    <w:p>
+      <w:pPr>
+        <w:spacing w:line="276" w:lineRule="auto"/>
+        <w:jc w:val="both"/>
+      </w:pPr>
+      <w:r>
+        <w:t>NDVI = (banda 2 – banda 1)/(banda 2 + banda 1)</w:t>
+      </w:r>
+      <w:r>
+        <w:t>.</w:t>
+      </w:r>
+    </w:p>
+    <w:p>
+      <w:pPr>
+        <w:spacing w:line="276" w:lineRule="auto"/>
+        <w:jc w:val="both"/>
+      </w:pPr>
+      <w:r>
+        <w:t xml:space="preserve">El intervalo de valores obtenido del NDVI, varía entre (-1) y el (+1). Sólo los valores positivos corresponden a zonas de vegetación. Los valores negativos, generados por una mayor reflectancia en el visible que en el infrarrojo, pertenecen a nubes, nieve, agua, zonas de suelo desnudo y rocas.  </w:t>
+      </w:r>
+    </w:p>
+    <w:p>
+      <w:pPr>
+        <w:spacing w:line="276" w:lineRule="auto"/>
+        <w:jc w:val="both"/>
+        <w:rPr>
+          <w:u w:val="single"/>
+        </w:rPr>
+      </w:pPr>
+      <w:r>
+        <w:rPr>
+          <w:u w:val="single"/>
+        </w:rPr>
+        <w:t>EVI</w:t>
+      </w:r>
+    </w:p>
+    <w:p>
+      <w:pPr>
+        <w:spacing w:line="276" w:lineRule="auto"/>
+        <w:jc w:val="both"/>
+      </w:pPr>
+      <w:r>
+        <w:t>El índice de vegetación mejorado (EVI</w:t>
+      </w:r>
+      <w:r>
+        <w:t>, en inglés</w:t>
+      </w:r>
+      <w:r>
+        <w:t xml:space="preserve">) de Landsat es similar al índice de vegetación de diferencia normalizada (NDVI) y puede utilizarse para cuantificar el verdor de la vegetación. Sin </w:t>
+      </w:r>
+      <w:r>
+        <w:lastRenderedPageBreak/>
+        <w:t>embargo, el EVI corrige algunas condiciones atmosféricas y el ruido de fondo de</w:t>
+      </w:r>
+      <w:r>
+        <w:t xml:space="preserve">l conjunto de copas de los árboles </w:t>
+      </w:r>
+      <w:r>
+        <w:t>y es más sensible en zonas con vegetación densa.</w:t>
+      </w:r>
+      <w:r>
+        <w:t xml:space="preserve"> El EVI se define como:</w:t>
+      </w:r>
+    </w:p>
+    <w:p>
+      <w:pPr>
+        <w:spacing w:line="276" w:lineRule="auto"/>
+        <w:jc w:val="both"/>
+      </w:pPr>
+      <w:r>
+        <w:t>EVI = G</w:t>
+      </w:r>
+      <w:r>
+        <w:t>*(NIR-Red)/</w:t>
+      </w:r>
+      <w:r>
+        <w:t>(N</w:t>
+      </w:r>
+      <w:r>
+        <w:t xml:space="preserve">IR + C1 * Red – C2 </w:t>
+      </w:r>
+      <w:r>
+        <w:t>* Blue + L)</w:t>
+      </w:r>
+    </w:p>
+    <w:p>
+      <w:pPr>
+        <w:spacing w:line="276" w:lineRule="auto"/>
+        <w:jc w:val="both"/>
+      </w:pPr>
+      <w:r>
+        <w:t xml:space="preserve">En esta ecuación, </w:t>
+      </w:r>
+      <w:r>
+        <w:t xml:space="preserve">NIR, </w:t>
+      </w:r>
+      <w:r>
+        <w:t>rojo</w:t>
+      </w:r>
+      <w:r>
+        <w:t xml:space="preserve"> y </w:t>
+      </w:r>
+      <w:r>
+        <w:t>azul</w:t>
+      </w:r>
+      <w:r>
+        <w:t xml:space="preserve"> son reflectancias de superficie corregidas atmosféricamente y parcialmente corregidas atmosféricamente (absorción de Rayleigh y ozono)</w:t>
+      </w:r>
+      <w:r>
+        <w:t>.</w:t>
+      </w:r>
+      <w:r>
+        <w:t xml:space="preserve"> </w:t>
+      </w:r>
+      <w:r>
+        <w:t>L es el ajuste de</w:t>
+      </w:r>
+      <w:r>
+        <w:t>l</w:t>
+      </w:r>
+      <w:r>
+        <w:t xml:space="preserve"> ruido</w:t>
+      </w:r>
+      <w:r>
+        <w:t xml:space="preserve"> fondo de la</w:t>
+      </w:r>
+      <w:r>
+        <w:t>s</w:t>
+      </w:r>
+      <w:r>
+        <w:t xml:space="preserve"> </w:t>
+      </w:r>
+      <w:r>
+        <w:t>copa</w:t>
+      </w:r>
+      <w:r>
+        <w:t>s</w:t>
+      </w:r>
+      <w:r>
+        <w:t xml:space="preserve"> que tiene en cuenta la transferencia radiante no lineal y diferencial del NIR y el rojo a través de</w:t>
+      </w:r>
+      <w:r>
+        <w:t xml:space="preserve">l </w:t>
+      </w:r>
+      <w:r>
+        <w:t>conjunto de copas</w:t>
+      </w:r>
+      <w:r>
+        <w:t xml:space="preserve"> arbóreas</w:t>
+      </w:r>
+      <w:r>
+        <w:t>.</w:t>
+      </w:r>
+      <w:r>
+        <w:t xml:space="preserve"> </w:t>
+      </w:r>
+      <w:r>
+        <w:t>C1</w:t>
+      </w:r>
+      <w:r>
+        <w:t xml:space="preserve"> y</w:t>
+      </w:r>
+      <w:r>
+        <w:t xml:space="preserve"> C2 son los coeficientes del término de resistencia a los aerosoles, que utiliza la banda azul para corregir las influencias de los aerosoles en la banda roja</w:t>
+      </w:r>
+      <w:r>
+        <w:t>.</w:t>
+      </w:r>
+      <w:r>
+        <w:t xml:space="preserve"> </w:t>
+      </w:r>
+      <w:r>
+        <w:t xml:space="preserve">Por último, </w:t>
+      </w:r>
+      <w:r>
+        <w:t>G es un factor de ganancia.</w:t>
+      </w:r>
+    </w:p>
+    <w:p>
+      <w:pPr>
+        <w:spacing w:line="276" w:lineRule="auto"/>
+        <w:jc w:val="both"/>
+        <w:rPr>
+          <w:u w:val="single"/>
+        </w:rPr>
+      </w:pPr>
+      <w:r>
+        <w:t xml:space="preserve">Los coeficientes adoptados </w:t>
+      </w:r>
+      <w:r>
+        <w:t>en SENTINEL-2</w:t>
+      </w:r>
+      <w:r>
+        <w:t xml:space="preserve"> son: L=1, C1 = 6, C2 = 7,5, y G = 2,5</w:t>
+      </w:r>
+      <w:r>
+        <w:t xml:space="preserve"> y las bandas utilizadas son…</w:t>
+      </w:r>
+    </w:p>
+    <w:p>
+      <w:pPr>
+        <w:spacing w:line="276" w:lineRule="auto"/>
+        <w:jc w:val="both"/>
+        <w:rPr>
+          <w:u w:val="single"/>
+        </w:rPr>
+      </w:pPr>
+      <w:r>
+        <w:rPr>
+          <w:u w:val="single"/>
+        </w:rPr>
+        <w:t>LSWI</w:t>
+      </w:r>
+    </w:p>
+    <w:p>
+      <w:pPr>
+        <w:spacing w:line="276" w:lineRule="auto"/>
+        <w:jc w:val="both"/>
+      </w:pPr>
+      <w:r>
+        <w:t xml:space="preserve">El </w:t>
+      </w:r>
+      <w:r>
+        <w:t>índice</w:t>
+      </w:r>
+      <w:r>
+        <w:t xml:space="preserve"> del agua en la superficie terrestre (LSWI)</w:t>
+      </w:r>
+      <w:r>
+        <w:t xml:space="preserve">, como su nombre indica, se usa para </w:t>
+      </w:r>
+      <w:r>
+        <w:t xml:space="preserve">monitorear el nivel de </w:t>
+      </w:r>
+      <w:r>
+        <w:t>agua</w:t>
+      </w:r>
+      <w:r>
+        <w:t xml:space="preserve"> presente en </w:t>
+      </w:r>
+      <w:r>
+        <w:t xml:space="preserve">la vegetación </w:t>
+      </w:r>
+      <w:r>
+        <w:t>y</w:t>
+      </w:r>
+      <w:r>
+        <w:t xml:space="preserve"> el suelo.</w:t>
+      </w:r>
+      <w:r>
+        <w:t xml:space="preserve"> </w:t>
+      </w:r>
+      <w:r>
+        <w:t xml:space="preserve">Para calcularlo se </w:t>
+      </w:r>
+      <w:r>
+        <w:t xml:space="preserve">utiliza las regiones infrarroja de onda corta (SWIR) </w:t>
+      </w:r>
+      <w:proofErr w:type="spellStart"/>
+      <w:r>
+        <w:t>y</w:t>
+      </w:r>
+      <w:proofErr w:type="spellEnd"/>
+      <w:r>
+        <w:t xml:space="preserve"> </w:t>
+      </w:r>
+      <w:r>
+        <w:t>infrarrojo cercano (</w:t>
+      </w:r>
+      <w:r>
+        <w:t>NIR</w:t>
+      </w:r>
+      <w:r>
+        <w:t>)</w:t>
+      </w:r>
+      <w:r>
+        <w:t xml:space="preserve"> del espectro electromagnético</w:t>
+      </w:r>
+      <w:r>
+        <w:t xml:space="preserve"> y que</w:t>
+      </w:r>
+      <w:r>
+        <w:t xml:space="preserve"> </w:t>
+      </w:r>
+      <w:r>
+        <w:t>e</w:t>
+      </w:r>
+      <w:r>
+        <w:t>l agua líquida absorbe mucha luz en la región SWIR</w:t>
+      </w:r>
+      <w:r>
+        <w:t>. El LSWI se define como:</w:t>
+      </w:r>
+    </w:p>
+    <w:p>
+      <w:pPr>
+        <w:spacing w:line="276" w:lineRule="auto"/>
+        <w:jc w:val="both"/>
+        <w:rPr>
+          <w:lang w:val="de-DE"/>
+        </w:rPr>
+      </w:pPr>
+      <w:r>
+        <w:rPr>
+          <w:lang w:val="de-DE"/>
+        </w:rPr>
+        <w:t xml:space="preserve">LSWI = </w:t>
+      </w:r>
+      <w:r>
+        <w:rPr>
+          <w:lang w:val="de-DE"/>
+        </w:rPr>
+        <w:t>(</w:t>
+      </w:r>
+      <w:r>
+        <w:rPr>
+          <w:lang w:val="de-DE"/>
+        </w:rPr>
+        <w:t xml:space="preserve">NIR </w:t>
+      </w:r>
+      <w:r>
+        <w:rPr>
+          <w:lang w:val="de-DE"/>
+        </w:rPr>
+        <w:t>–</w:t>
+      </w:r>
+      <w:r>
+        <w:rPr>
+          <w:lang w:val="de-DE"/>
+        </w:rPr>
+        <w:t xml:space="preserve"> SWIR</w:t>
+      </w:r>
+      <w:r>
+        <w:rPr>
+          <w:lang w:val="de-DE"/>
+        </w:rPr>
+        <w:t>)/(NIR + SWIR)</w:t>
+      </w:r>
+      <w:r>
+        <w:rPr>
+          <w:lang w:val="de-DE"/>
+        </w:rPr>
+        <w:t xml:space="preserve"> </w:t>
+      </w:r>
+    </w:p>
+    <w:p>
+      <w:pPr>
+        <w:spacing w:line="276" w:lineRule="auto"/>
+        <w:jc w:val="both"/>
+      </w:pPr>
+      <w:r>
+        <w:t>El intervalo de v</w:t>
+      </w:r>
+      <w:r>
+        <w:t xml:space="preserve">alores </w:t>
+      </w:r>
+      <w:r>
+        <w:t>obtenidos de</w:t>
+      </w:r>
+      <w:r>
+        <w:t xml:space="preserve"> LSWI </w:t>
+      </w:r>
+      <w:r>
+        <w:t>varía entre -1 y +1.</w:t>
+      </w:r>
+      <w:r>
+        <w:t xml:space="preserve"> Un esquema de intensidad de sequía basado en </w:t>
+      </w:r>
+      <w:r>
+        <w:t>este</w:t>
+      </w:r>
+      <w:r>
+        <w:t xml:space="preserve"> índice </w:t>
+      </w:r>
+      <w:r>
+        <w:t>está</w:t>
+      </w:r>
+      <w:r>
+        <w:t xml:space="preserve"> </w:t>
+      </w:r>
+      <w:r>
+        <w:t>dividido</w:t>
+      </w:r>
+      <w:r>
+        <w:t xml:space="preserve"> </w:t>
+      </w:r>
+      <w:r>
+        <w:t>en</w:t>
+      </w:r>
+      <w:r>
+        <w:t xml:space="preserve"> </w:t>
+      </w:r>
+      <w:r>
+        <w:t>cuatro grupos</w:t>
+      </w:r>
+      <w:r>
+        <w:t>:</w:t>
+      </w:r>
+      <w:r>
+        <w:t xml:space="preserve"> </w:t>
+      </w:r>
+      <w:r>
+        <w:t xml:space="preserve">sequía extrema </w:t>
+      </w:r>
+      <w:r>
+        <w:t>y excepcional</w:t>
+      </w:r>
+      <w:r>
+        <w:t xml:space="preserve"> (LSWI </w:t>
+      </w:r>
+      <w:r>
+        <w:rPr>
+          <w:rFonts w:hint="eastAsia"/>
+        </w:rPr>
+        <w:t>≤</w:t>
+      </w:r>
+      <w:r>
+        <w:t xml:space="preserve"> −0.1), </w:t>
+      </w:r>
+      <w:r>
+        <w:t>sequía severa y moderada</w:t>
+      </w:r>
+      <w:r>
+        <w:t xml:space="preserve"> (−0.1 &lt; LSWI </w:t>
+      </w:r>
+      <w:r>
+        <w:rPr>
+          <w:rFonts w:hint="eastAsia"/>
+        </w:rPr>
+        <w:t>≤</w:t>
+      </w:r>
+      <w:r>
+        <w:t xml:space="preserve"> 0), </w:t>
+      </w:r>
+      <w:r>
+        <w:t>sequía anormal</w:t>
+      </w:r>
+      <w:r>
+        <w:t xml:space="preserve"> (0 &lt; LSWI </w:t>
+      </w:r>
+      <w:r>
+        <w:rPr>
+          <w:rFonts w:hint="eastAsia"/>
+        </w:rPr>
+        <w:t>≤</w:t>
+      </w:r>
+      <w:r>
+        <w:t xml:space="preserve"> </w:t>
+      </w:r>
+      <w:r>
+        <w:t xml:space="preserve">0.1), </w:t>
+      </w:r>
+      <w:r>
+        <w:t>y</w:t>
+      </w:r>
+      <w:r>
+        <w:t xml:space="preserve"> ausencia de sequía </w:t>
+      </w:r>
+      <w:r>
+        <w:t>(LSWI &gt; 0.1) (</w:t>
+      </w:r>
+      <w:proofErr w:type="spellStart"/>
+      <w:r>
+        <w:t>Bajgain</w:t>
+      </w:r>
+      <w:proofErr w:type="spellEnd"/>
+      <w:r>
+        <w:t>, R., 2015)</w:t>
+      </w:r>
+    </w:p>
+    <w:p>
+      <w:pPr>
+        <w:spacing w:line="276" w:lineRule="auto"/>
+        <w:jc w:val="both"/>
+        <w:rPr>
+          <w:u w:val="single"/>
+        </w:rPr>
+      </w:pPr>
+      <w:r>
+        <w:rPr>
+          <w:u w:val="single"/>
+        </w:rPr>
+        <w:t>NDWI</w:t>
+      </w:r>
+    </w:p>
+    <w:p>
+      <w:pPr>
+        <w:spacing w:line="276" w:lineRule="auto"/>
+        <w:jc w:val="both"/>
+      </w:pPr>
+      <w:r>
+        <w:t xml:space="preserve">El </w:t>
+      </w:r>
+      <w:r>
+        <w:t xml:space="preserve">índice de agua de diferencia normalizada </w:t>
+      </w:r>
+      <w:r>
+        <w:t xml:space="preserve">(NDWI) se utiliza para resaltar </w:t>
+      </w:r>
+      <w:r>
+        <w:t xml:space="preserve">la presencia </w:t>
+      </w:r>
+      <w:r>
+        <w:t>de las masas de agua en una imagen de satélite. Para ello, se reduce considerablemente la reflectancia del suelo y la vegetación, lo que permite que dichas masas de agua “destaquen” en la imagen.</w:t>
+      </w:r>
+      <w:r>
+        <w:t xml:space="preserve"> </w:t>
+      </w:r>
+      <w:r>
+        <w:t>S</w:t>
+      </w:r>
+      <w:r>
+        <w:t xml:space="preserve">e calcula utilizando la combinación </w:t>
+      </w:r>
+      <w:r>
+        <w:t>Verde</w:t>
+      </w:r>
+      <w:r>
+        <w:t>-NIR (verde visible e infrarrojo cercano)</w:t>
+      </w:r>
+      <w:r>
+        <w:t xml:space="preserve"> ya que l</w:t>
+      </w:r>
+      <w:r>
+        <w:t>as longitudes de onda del verde visible maximizan la reflectancia habitual de la superficie del agua</w:t>
+      </w:r>
+      <w:r>
+        <w:t xml:space="preserve"> mientras que, por otro lado,</w:t>
+      </w:r>
+      <w:r>
+        <w:t xml:space="preserve"> </w:t>
+      </w:r>
+      <w:r>
+        <w:t>l</w:t>
+      </w:r>
+      <w:r>
+        <w:t>as longitudes de onda del infrarrojo cercano maximizan la alta reflectancia de la vegetación terrestre y las zonas de suelo</w:t>
+      </w:r>
+      <w:r>
+        <w:t xml:space="preserve"> a la vez </w:t>
+      </w:r>
+      <w:r>
+        <w:t>que minimizan la baja reflectancia de las masas de agua</w:t>
+      </w:r>
+      <w:r>
+        <w:t>. El NDWI aprovecha esta</w:t>
+      </w:r>
+      <w:r>
+        <w:t>s</w:t>
+      </w:r>
+      <w:r>
+        <w:t xml:space="preserve"> </w:t>
+      </w:r>
+      <w:r>
+        <w:t>propiedad</w:t>
+      </w:r>
+      <w:r>
+        <w:t>es</w:t>
+      </w:r>
+      <w:r>
+        <w:t xml:space="preserve"> para perfilar con éxito las masas de agua en el mapa y controlar la turbiedad del agua.</w:t>
+      </w:r>
+      <w:r>
+        <w:t xml:space="preserve"> </w:t>
+      </w:r>
+      <w:r>
+        <w:t>La fórmula del NDWI es la siguiente:</w:t>
+      </w:r>
+    </w:p>
+    <w:p>
+      <w:pPr>
+        <w:spacing w:line="276" w:lineRule="auto"/>
+        <w:jc w:val="both"/>
+        <w:rPr>
+          <w:lang w:val="pt-PT"/>
+        </w:rPr>
+      </w:pPr>
+      <w:r>
+        <w:rPr>
+          <w:lang w:val="pt-PT"/>
+        </w:rPr>
+        <w:t>NDWI = (</w:t>
+      </w:r>
+      <w:r>
+        <w:rPr>
+          <w:lang w:val="pt-PT"/>
+        </w:rPr>
+        <w:t>Verde</w:t>
+      </w:r>
+      <w:r>
+        <w:rPr>
+          <w:lang w:val="pt-PT"/>
+        </w:rPr>
+        <w:t xml:space="preserve"> – NIR)/(</w:t>
+      </w:r>
+      <w:r>
+        <w:rPr>
+          <w:lang w:val="pt-PT"/>
+        </w:rPr>
+        <w:t>Verde</w:t>
+      </w:r>
+      <w:r>
+        <w:rPr>
+          <w:lang w:val="pt-PT"/>
+        </w:rPr>
+        <w:t xml:space="preserve"> + NIR)</w:t>
+      </w:r>
+    </w:p>
+    <w:p>
+      <w:pPr>
+        <w:spacing w:line="276" w:lineRule="auto"/>
+        <w:jc w:val="both"/>
+      </w:pPr>
+      <w:r>
+        <w:t>En el caso d</w:t>
+      </w:r>
+      <w:r>
+        <w:t>e SENTINEL-2:</w:t>
+      </w:r>
+    </w:p>
+    <w:p>
+      <w:pPr>
+        <w:spacing w:line="276" w:lineRule="auto"/>
+        <w:jc w:val="both"/>
+        <w:rPr>
+          <w:lang w:val="de-DE"/>
+        </w:rPr>
+      </w:pPr>
+      <w:r>
+        <w:rPr>
+          <w:lang w:val="de-DE"/>
+        </w:rPr>
+        <w:t>NDWI= (Band 3 – Band 8)/(Band 3 + Band 8)</w:t>
+      </w:r>
+    </w:p>
+    <w:p>
+      <w:pPr>
+        <w:spacing w:line="276" w:lineRule="auto"/>
+        <w:jc w:val="both"/>
+      </w:pPr>
+      <w:r>
+        <w:t>Los valores de las masas de agua son superiores a 0,5, mientras que la vegetación tiene valores mucho más pequeños, lo que permite distinguir más fácilmente la vegetación de estas. Los elementos construidos tienen valores positivos entre cero y 0,2.</w:t>
+      </w:r>
+      <w:r>
+        <w:t xml:space="preserve"> Según </w:t>
+      </w:r>
+      <w:r>
+        <w:t xml:space="preserve">Los valores del NDWI </w:t>
+      </w:r>
+      <w:r>
+        <w:t xml:space="preserve">se </w:t>
+      </w:r>
+      <w:r>
+        <w:lastRenderedPageBreak/>
+        <w:t xml:space="preserve">pueden establecer </w:t>
+      </w:r>
+      <w:r>
+        <w:t>los siguientes rangos:</w:t>
+      </w:r>
+      <w:r>
+        <w:t xml:space="preserve"> </w:t>
+      </w:r>
+      <w:r>
+        <w:t xml:space="preserve">superficie del agua </w:t>
+      </w:r>
+      <w:r>
+        <w:t xml:space="preserve">(NDWI </w:t>
+      </w:r>
+      <w:r>
+        <w:t xml:space="preserve">&gt; </w:t>
+      </w:r>
+      <w:r>
+        <w:t>0,2</w:t>
+      </w:r>
+      <w:r>
+        <w:t>),</w:t>
+      </w:r>
+      <w:r>
+        <w:t xml:space="preserve"> inundación</w:t>
+      </w:r>
+      <w:r>
+        <w:t xml:space="preserve"> o humedad</w:t>
+      </w:r>
+      <w:r>
+        <w:t xml:space="preserve"> (</w:t>
+      </w:r>
+      <w:r>
+        <w:t>0</w:t>
+      </w:r>
+      <w:r>
+        <w:t xml:space="preserve"> &lt; NDWI &lt;</w:t>
+      </w:r>
+      <w:r>
+        <w:t xml:space="preserve"> 0,2</w:t>
+      </w:r>
+      <w:r>
+        <w:t>), s</w:t>
+      </w:r>
+      <w:r>
+        <w:t>equía moderada</w:t>
+      </w:r>
+      <w:r>
+        <w:t xml:space="preserve"> o</w:t>
+      </w:r>
+      <w:r>
+        <w:t xml:space="preserve"> superficies sin agua</w:t>
+      </w:r>
+      <w:r>
+        <w:t xml:space="preserve"> </w:t>
+      </w:r>
+      <w:r>
+        <w:t xml:space="preserve">(-0,3 &lt; NDWI &lt; 0) y sequía o superficie sin agua </w:t>
+      </w:r>
+      <w:r>
+        <w:t>(-1 &lt; NDWI &lt; -0,3)</w:t>
+      </w:r>
+      <w:r>
+        <w:t xml:space="preserve"> (referencia)</w:t>
+      </w:r>
+      <w:r>
+        <w:t>.</w:t>
+      </w:r>
+    </w:p>
+    <w:p>
+      <w:pPr>
+        <w:spacing w:line="276" w:lineRule="auto"/>
+        <w:jc w:val="both"/>
+        <w:rPr>
+          <w:u w:val="single"/>
+        </w:rPr>
+      </w:pPr>
+      <w:r>
+        <w:rPr>
+          <w:u w:val="single"/>
+        </w:rPr>
+        <w:t>Albedo</w:t>
+      </w:r>
+    </w:p>
+    <w:p>
+      <w:pPr>
+        <w:spacing w:line="276" w:lineRule="auto"/>
+        <w:jc w:val="both"/>
+      </w:pPr>
+      <w:r>
+        <w:t>El albedo de la superficie terrestre</w:t>
+      </w:r>
+      <w:r>
+        <w:t xml:space="preserve">, es decir, </w:t>
+      </w:r>
+      <w:r>
+        <w:t xml:space="preserve">la fracción del flujo </w:t>
+      </w:r>
+      <w:proofErr w:type="spellStart"/>
+      <w:r>
+        <w:t>radiativo</w:t>
+      </w:r>
+      <w:proofErr w:type="spellEnd"/>
+      <w:r>
+        <w:t xml:space="preserve"> reflejado por una superficie a la atmósfera</w:t>
+      </w:r>
+      <w:r>
+        <w:t xml:space="preserve">, </w:t>
+      </w:r>
+      <w:r>
+        <w:t>es una variable fundamental para estimar el balance energético global de la superficie.</w:t>
+      </w:r>
+      <w:r>
+        <w:t xml:space="preserve"> Se encuentra</w:t>
+      </w:r>
+      <w:r>
+        <w:t xml:space="preserve"> estrechamente relacionado con varios ciclos biogeoquímicos e hidrológicos, ya que el flujo radiante absorbido impulsa los procesos de fotosíntesis de las plantas, el crecimiento de la vegetación y la evapotranspiración.</w:t>
+      </w:r>
+      <w:r>
+        <w:t xml:space="preserve"> </w:t>
+      </w:r>
+      <w:r>
+        <w:t>La f</w:t>
+      </w:r>
+      <w:r>
+        <w:t>órmula para calcular el albedo es la siguiente:</w:t>
+      </w:r>
+    </w:p>
+    <w:p>
+      <w:pPr>
+        <w:spacing w:line="276" w:lineRule="auto"/>
+        <w:jc w:val="both"/>
+        <w:rPr>
+          <w:lang w:val="en-US"/>
+        </w:rPr>
+      </w:pPr>
+      <w:r>
+        <w:rPr>
+          <w:lang w:val="en-US"/>
+        </w:rPr>
+        <w:t xml:space="preserve">Albedo = </w:t>
+      </w:r>
+      <w:r>
+        <w:rPr>
+          <w:lang w:val="en-US"/>
+        </w:rPr>
+        <w:t>((0.1836 * Blue) + (0.1759 * Green) + (0.1456 * Red) + (0.1347 * RedEdge1) + (0.1233 * RedEdge2) + (0.1134 * RedEdge3) + (0.1001 * NIR) +  (0.0231* SWIR1) + (0.0003 * SWIR2))</w:t>
+      </w:r>
+    </w:p>
+    <w:p>
+      <w:pPr>
+        <w:spacing w:line="276" w:lineRule="auto"/>
+        <w:jc w:val="both"/>
+      </w:pPr>
+      <w:r>
+        <w:t>En el caso de Sentinel-2:</w:t>
+      </w:r>
+    </w:p>
+    <w:p>
+      <w:pPr>
+        <w:spacing w:line="276" w:lineRule="auto"/>
+        <w:jc w:val="both"/>
+      </w:pPr>
+      <w:r>
+        <w:t>Al</w:t>
+      </w:r>
+      <w:r>
+        <w:t xml:space="preserve">bedo = </w:t>
+      </w:r>
+      <w:r>
+        <w:t>((0.1836 * Blue) + (0.1759 * Green) + (0.1456 * Red) + (0.1347 * RedEdge1) + (0.1233 * RedEdge2) + (0.1134 * RedEdge3) + (0.1001 * NIR) +  (0.0231* SWIR1) + (0.0003 * SWIR2))</w:t>
+      </w:r>
+    </w:p>
+    <w:p>
+      <w:pPr>
+        <w:spacing w:line="276" w:lineRule="auto"/>
+        <w:jc w:val="both"/>
+      </w:pPr>
+      <w:r>
+        <w:t>Los valores del albedo</w:t>
+      </w:r>
+      <w:r>
+        <w:t xml:space="preserve"> que puede tener una superficie</w:t>
+      </w:r>
+      <w:r>
+        <w:t xml:space="preserve"> v</w:t>
+      </w:r>
+      <w:r>
+        <w:t>ar</w:t>
+      </w:r>
+      <w:r>
+        <w:t>ían entre 0 y 1</w:t>
+      </w:r>
+      <w:r>
+        <w:t xml:space="preserve">, </w:t>
+      </w:r>
+      <w:r>
+        <w:t>siendo 0 una superficie que absorbe tod</w:t>
+      </w:r>
+      <w:r>
+        <w:t>o</w:t>
+      </w:r>
+      <w:r>
+        <w:t xml:space="preserve"> el flujo </w:t>
+      </w:r>
+      <w:proofErr w:type="spellStart"/>
+      <w:r>
+        <w:t>radiativo</w:t>
+      </w:r>
+      <w:proofErr w:type="spellEnd"/>
+      <w:r>
+        <w:t xml:space="preserve"> y 1 </w:t>
+      </w:r>
+      <w:r>
+        <w:t>una superficie que lo refleja todo.</w:t>
+      </w:r>
+    </w:p>
+    <w:p>
+      <w:pPr>
+        <w:spacing w:line="276" w:lineRule="auto"/>
+        <w:jc w:val="both"/>
+        <w:rPr>
+          <w:u w:val="single"/>
+        </w:rPr>
+      </w:pPr>
+    </w:p>
+    <w:p>
+      <w:pPr>
+        <w:spacing w:line="276" w:lineRule="auto"/>
+        <w:jc w:val="both"/>
+        <w:rPr>
+          <w:u w:val="single"/>
+        </w:rPr>
+      </w:pPr>
+      <w:r>
+        <w:rPr>
+          <w:u w:val="single"/>
+        </w:rPr>
+        <w:t>3.3.2 LANDSAT-</w:t>
+      </w:r>
+      <w:r>
+        <w:rPr>
+          <w:u w:val="single"/>
+        </w:rPr>
+        <w:t>9</w:t>
+      </w:r>
+    </w:p>
+    <w:p>
+      <w:pPr>
+        <w:spacing w:line="276" w:lineRule="auto"/>
+        <w:jc w:val="both"/>
+      </w:pPr>
+      <w:r>
+        <w:t xml:space="preserve">Landsat 9 es fruto de la colaboración entre el Servicio Geológico de Estados Unidos (USGS) y la Administración Nacional de la Aeronáutica y del Espacio (NASA), y continúa la función esencial del programa Landsat de repetir observaciones mundiales para vigilar, comprender y gestionar los recursos naturales de la Tierra. El satélite lleva consigo dos instrumentos científicos, el </w:t>
+      </w:r>
+      <w:proofErr w:type="spellStart"/>
+      <w:r>
+        <w:t>Operational</w:t>
+      </w:r>
+      <w:proofErr w:type="spellEnd"/>
+      <w:r>
+        <w:t xml:space="preserve"> </w:t>
+      </w:r>
+      <w:proofErr w:type="spellStart"/>
+      <w:r>
+        <w:t>Land</w:t>
+      </w:r>
+      <w:proofErr w:type="spellEnd"/>
+      <w:r>
+        <w:t xml:space="preserve"> </w:t>
+      </w:r>
+      <w:proofErr w:type="spellStart"/>
+      <w:r>
+        <w:t>Imager</w:t>
+      </w:r>
+      <w:proofErr w:type="spellEnd"/>
+      <w:r>
+        <w:t xml:space="preserve"> 2 (OLI-2) y el </w:t>
+      </w:r>
+      <w:proofErr w:type="spellStart"/>
+      <w:r>
+        <w:t>Thermal</w:t>
+      </w:r>
+      <w:proofErr w:type="spellEnd"/>
+      <w:r>
+        <w:t xml:space="preserve"> </w:t>
+      </w:r>
+      <w:proofErr w:type="spellStart"/>
+      <w:r>
+        <w:t>Infrared</w:t>
+      </w:r>
+      <w:proofErr w:type="spellEnd"/>
+      <w:r>
+        <w:t xml:space="preserve"> Sensor 2 (TIRS-2).</w:t>
+      </w:r>
+    </w:p>
+    <w:p>
+      <w:pPr>
+        <w:spacing w:line="276" w:lineRule="auto"/>
+        <w:jc w:val="both"/>
+      </w:pPr>
+      <w:r>
+        <w:t>En nuestro caso</w:t>
+      </w:r>
+      <w:r>
+        <w:t>,</w:t>
+      </w:r>
+      <w:r>
+        <w:t xml:space="preserve"> solo hemos obtenido datos del segundo instrumento, </w:t>
+      </w:r>
+      <w:r>
+        <w:t xml:space="preserve">el TIRS-2. Este </w:t>
+      </w:r>
+      <w:r>
+        <w:t>El sensor TIRS-2 recoge datos de imágenes de dos bandas térmicas con una resolución espacial de 100 m en un</w:t>
+      </w:r>
+      <w:r>
+        <w:t xml:space="preserve">a anchura de barrido </w:t>
+      </w:r>
+      <w:r>
+        <w:t>de 185 km.</w:t>
+      </w:r>
+      <w:r>
+        <w:t xml:space="preserve"> </w:t>
+      </w:r>
+      <w:r>
+        <w:t>El TIRS-2 es un sensor “</w:t>
+      </w:r>
+      <w:proofErr w:type="spellStart"/>
+      <w:r>
+        <w:t>push</w:t>
+      </w:r>
+      <w:r>
+        <w:t>-br</w:t>
+      </w:r>
+      <w:r>
+        <w:t>o</w:t>
+      </w:r>
+      <w:r>
+        <w:t>om</w:t>
+      </w:r>
+      <w:proofErr w:type="spellEnd"/>
+      <w:r>
+        <w:t>”</w:t>
+      </w:r>
+      <w:r>
+        <w:t xml:space="preserve"> que emplea un plano focal con largas matrices de detectores fotosensibles. </w:t>
+      </w:r>
+      <w:r>
+        <w:t xml:space="preserve">Concretamente </w:t>
+      </w:r>
+      <w:r>
+        <w:t>utiliza fotodetectores infrarrojos de pozo cuántico (</w:t>
+      </w:r>
+      <w:proofErr w:type="spellStart"/>
+      <w:r>
+        <w:t>QWIP</w:t>
+      </w:r>
+      <w:r>
+        <w:t>s</w:t>
+      </w:r>
+      <w:proofErr w:type="spellEnd"/>
+      <w:r>
+        <w:t>)</w:t>
+      </w:r>
+      <w:r>
+        <w:t xml:space="preserve"> </w:t>
+      </w:r>
+      <w:r>
+        <w:t>que</w:t>
+      </w:r>
+      <w:r>
+        <w:t xml:space="preserve"> m</w:t>
+      </w:r>
+      <w:r>
+        <w:t>ide</w:t>
+      </w:r>
+      <w:r>
+        <w:t xml:space="preserve"> la energía infrarroja térmica de onda larga emitida por la superficie terrestre, cuya intensidad es función de la </w:t>
+      </w:r>
+      <w:r>
+        <w:t xml:space="preserve">propia </w:t>
+      </w:r>
+      <w:r>
+        <w:t xml:space="preserve">temperatura de la superficie. Los </w:t>
+      </w:r>
+      <w:proofErr w:type="spellStart"/>
+      <w:r>
+        <w:t>QWIP</w:t>
+      </w:r>
+      <w:r>
+        <w:t>s</w:t>
+      </w:r>
+      <w:proofErr w:type="spellEnd"/>
+      <w:r>
+        <w:t xml:space="preserve"> son sensibles</w:t>
+      </w:r>
+      <w:r>
+        <w:t xml:space="preserve"> </w:t>
+      </w:r>
+      <w:r>
+        <w:t xml:space="preserve">a dos bandas de longitud de onda del infrarrojo térmico, lo que permite separar la temperatura de la superficie terrestre de la de la atmósfera. El diseño de los </w:t>
+      </w:r>
+      <w:proofErr w:type="spellStart"/>
+      <w:r>
+        <w:t>QWIP</w:t>
+      </w:r>
+      <w:r>
+        <w:t>s</w:t>
+      </w:r>
+      <w:proofErr w:type="spellEnd"/>
+      <w:r>
+        <w:t xml:space="preserve"> funciona según los complejos principios de la mecánica cuántica. Los chips semiconductores de arseniuro de galio atrapan electrones en un "pozo" de energía hasta que son elevados a un estado superior por una luz infrarroja térmica de cierta longitud de onda. Los electrones elevados crean una señal eléctrica que puede leerse, grabarse, traducirse a unidades físicas y utilizarse para crear una imagen digital.</w:t>
+      </w:r>
+    </w:p>
+    <w:p>
+      <w:pPr>
+        <w:spacing w:line="276" w:lineRule="auto"/>
+        <w:jc w:val="both"/>
+      </w:pPr>
+      <w:r>
+        <w:t xml:space="preserve">Mediante </w:t>
+      </w:r>
+      <w:r>
+        <w:t>LANDSAT-9</w:t>
+      </w:r>
+      <w:r>
+        <w:t xml:space="preserve"> hemos obtenido </w:t>
+      </w:r>
+      <w:r>
+        <w:t>1</w:t>
+      </w:r>
+      <w:r>
+        <w:t xml:space="preserve"> índice derivado</w:t>
+      </w:r>
+      <w:r>
+        <w:t>1</w:t>
+      </w:r>
+      <w:r>
+        <w:t xml:space="preserve"> de medidas multiespectrales realizadas por el satélite: </w:t>
+      </w:r>
+      <w:proofErr w:type="spellStart"/>
+      <w:r>
+        <w:t>Thermal</w:t>
+      </w:r>
+      <w:proofErr w:type="spellEnd"/>
+      <w:r>
+        <w:t>.</w:t>
+      </w:r>
+    </w:p>
+    <w:p>
+      <w:pPr>
+        <w:spacing w:line="276" w:lineRule="auto"/>
+        <w:jc w:val="both"/>
+        <w:rPr>
+          <w:u w:val="single"/>
+        </w:rPr>
+      </w:pPr>
+      <w:proofErr w:type="spellStart"/>
+      <w:r>
+        <w:rPr>
+          <w:u w:val="single"/>
+        </w:rPr>
+        <w:lastRenderedPageBreak/>
+        <w:t>Thermal</w:t>
+      </w:r>
+      <w:proofErr w:type="spellEnd"/>
+    </w:p>
+    <w:p>
+      <w:pPr>
+        <w:spacing w:line="276" w:lineRule="auto"/>
+        <w:jc w:val="both"/>
+      </w:pPr>
+      <w:r>
+        <w:t xml:space="preserve">Este índice es básicamente la temperatura de la superficie terrestre que </w:t>
+      </w:r>
+      <w:r>
+        <w:t>registra el TIRS-2 mediante la metodología previamente explicada.</w:t>
+      </w:r>
+      <w:r>
+        <w:t xml:space="preserve"> Se obtiene directamente con la banda 10 del satélite.</w:t>
       </w:r>
     </w:p>
     <w:sectPr>
@@ -1138,7 +2840,6 @@
   <w:style w:type="character" w:default="1" w:styleId="Fuentedeprrafopredeter">
     <w:name w:val="Default Paragraph Font"/>
     <w:uiPriority w:val="1"/>
-    <w:semiHidden/>
     <w:unhideWhenUsed/>
   </w:style>
   <w:style w:type="table" w:default="1" w:styleId="Tablanormal">
@@ -1161,6 +2862,19 @@
     <w:uiPriority w:val="99"/>
     <w:semiHidden/>
     <w:unhideWhenUsed/>
+  </w:style>
+  <w:style w:type="paragraph" w:styleId="NormalWeb">
+    <w:name w:val="Normal (Web)"/>
+    <w:basedOn w:val="Normal"/>
+    <w:uiPriority w:val="99"/>
+    <w:semiHidden/>
+    <w:unhideWhenUsed/>
+    <w:rsid w:val="0030793D"/>
+    <w:rPr>
+      <w:rFonts w:ascii="Times New Roman" w:hAnsi="Times New Roman" w:cs="Times New Roman"/>
+      <w:sz w:val="24"/>
+      <w:szCs w:val="24"/>
+    </w:rPr>
   </w:style>
 </w:styles>
 </file>

</xml_diff>